<commit_message>
Deploying to gh-pages from @ csci-1301/csci-1301.github.io@f3b81c5ac5333829f86d56081a25c6b0f30c1bb6 🚀
</commit_message>
<xml_diff>
--- a/labs/ArrayOperations/index.docx
+++ b/labs/ArrayOperations/index.docx
@@ -40,7 +40,7 @@
         <w:pStyle w:val="Date"/>
       </w:pPr>
       <w:r>
-        <w:t xml:space="preserve">June  21, 2021 (07:48:40 PM)</w:t>
+        <w:t xml:space="preserve">June  21, 2021 (07:54:53 PM)</w:t>
       </w:r>
     </w:p>
     <w:sdt>
@@ -619,7 +619,7 @@
         <w:t xml:space="preserve">numbers</w:t>
       </w:r>
       <w:r>
-        <w:t xml:space="preserve">, then display that value. Check that your program outputs the correct answer, which you can determine by visually observing the array contents.</w:t>
+        <w:t xml:space="preserve">, then display that value. Check that your program outputs the correct answer, which you can determine by visually observing the array values.</w:t>
       </w:r>
     </w:p>
     <w:bookmarkEnd w:id="22"/>
@@ -665,7 +665,7 @@
         <w:t xml:space="preserve"> </w:t>
       </w:r>
       <w:r>
-        <w:t xml:space="preserve">of first 7, then display the index. If the value does not exist, display -1 to indicate it was not found. Check that your solution is correct by comparing your result to array contents.</w:t>
+        <w:t xml:space="preserve">of first 7, then display the index. If the value does not exist, display -1 to indicate it was not found. Check that your solution is correct by comparing your result what you can see by visually observing the array values.</w:t>
       </w:r>
     </w:p>
     <w:p>
@@ -689,7 +689,7 @@
         <w:t xml:space="preserve">numbers</w:t>
       </w:r>
       <w:r>
-        <w:t xml:space="preserve">. Check that statement you implement obtains the expected value.</w:t>
+        <w:t xml:space="preserve">. Check that statements you implement obtain the expected value.</w:t>
       </w:r>
     </w:p>
     <w:bookmarkEnd w:id="23"/>
@@ -707,7 +707,7 @@
         <w:pStyle w:val="FirstParagraph"/>
       </w:pPr>
       <w:r>
-        <w:t xml:space="preserve">After implementing all methods above, and assuming you have obtained the expected values,</w:t>
+        <w:t xml:space="preserve">After implementing above methods, and assuming you have obtained the expected values,</w:t>
       </w:r>
       <w:r>
         <w:t xml:space="preserve"> </w:t>
@@ -755,7 +755,7 @@
         <w:rPr>
           <w:rStyle w:val="NormalTok"/>
         </w:rPr>
-        <w:t xml:space="preserve">letters</w:t>
+        <w:t xml:space="preserve">numbers</w:t>
       </w:r>
       <w:r>
         <w:t xml:space="preserve"> </w:t>
@@ -1044,7 +1044,7 @@
         <w:pStyle w:val="Compact"/>
       </w:pPr>
       <w:r>
-        <w:t xml:space="preserve">the new sum should be 644</w:t>
+        <w:t xml:space="preserve">the sum should now be 644</w:t>
       </w:r>
     </w:p>
     <w:p>
@@ -1715,7 +1715,7 @@
         <w:pStyle w:val="Compact"/>
       </w:pPr>
       <w:r>
-        <w:t xml:space="preserve">What is the first value (searching left -&gt; right) that occurs in both arrays?</w:t>
+        <w:t xml:space="preserve">What is the first value (searching left to right) that occurs in both arrays?</w:t>
       </w:r>
     </w:p>
     <w:p>
@@ -2194,7 +2194,15 @@
         <w:pStyle w:val="FirstParagraph"/>
       </w:pPr>
       <w:r>
-        <w:t xml:space="preserve">Run the program again. Ideally, after changing array values, the program should not crash and should still produce correct results, which should now be:</w:t>
+        <w:t xml:space="preserve">Then run the program again.</w:t>
+      </w:r>
+    </w:p>
+    <w:p>
+      <w:pPr>
+        <w:pStyle w:val="BodyText"/>
+      </w:pPr>
+      <w:r>
+        <w:t xml:space="preserve">Ideally, after changing array values, the program should not crash and should still produce correct results:</w:t>
       </w:r>
     </w:p>
     <w:p>

</xml_diff>

<commit_message>
Deploying to gh-pages from @ csci-1301/csci-1301.github.io@d67439661f3336d42a2c70a3dada820004b102d4 🚀
</commit_message>
<xml_diff>
--- a/labs/ArrayOperations/index.docx
+++ b/labs/ArrayOperations/index.docx
@@ -40,7 +40,7 @@
         <w:pStyle w:val="Date"/>
       </w:pPr>
       <w:r>
-        <w:t xml:space="preserve">June  21, 2021 (07:54:53 PM)</w:t>
+        <w:t xml:space="preserve">June  21, 2021 (08:00:17 PM)</w:t>
       </w:r>
     </w:p>
     <w:sdt>
@@ -91,22 +91,7 @@
         <w:pStyle w:val="BodyText"/>
       </w:pPr>
       <w:r>
-        <w:t xml:space="preserve">After creating the solution, in</w:t>
-      </w:r>
-      <w:r>
-        <w:t xml:space="preserve"> </w:t>
-      </w:r>
-      <w:r>
-        <w:rPr>
-          <w:rStyle w:val="NormalTok"/>
-        </w:rPr>
-        <w:t xml:space="preserve">Main</w:t>
-      </w:r>
-      <w:r>
-        <w:t xml:space="preserve"> </w:t>
-      </w:r>
-      <w:r>
-        <w:t xml:space="preserve">method, declare and initialize an int array called</w:t>
+        <w:t xml:space="preserve">After creating the solution, declare and initialize an int array called</w:t>
       </w:r>
       <w:r>
         <w:t xml:space="preserve"> </w:t>
@@ -118,15 +103,7 @@
         <w:t xml:space="preserve">numbers</w:t>
       </w:r>
       <w:r>
-        <w:t xml:space="preserve">.</w:t>
-      </w:r>
-    </w:p>
-    <w:p>
-      <w:pPr>
-        <w:pStyle w:val="BodyText"/>
-      </w:pPr>
-      <w:r>
-        <w:t xml:space="preserve">Initialize the array so that it holds the following values, in the same order:</w:t>
+        <w:t xml:space="preserve">. Initialize the array so that it holds the following values, in the same order:</w:t>
       </w:r>
     </w:p>
     <w:p>
@@ -514,7 +491,22 @@
         <w:pStyle w:val="FirstParagraph"/>
       </w:pPr>
       <w:r>
-        <w:t xml:space="preserve">After declaring and initializing this array, write statements to:</w:t>
+        <w:t xml:space="preserve">After declaring and initializing</w:t>
+      </w:r>
+      <w:r>
+        <w:t xml:space="preserve"> </w:t>
+      </w:r>
+      <w:r>
+        <w:rPr>
+          <w:rStyle w:val="NormalTok"/>
+        </w:rPr>
+        <w:t xml:space="preserve">numbers</w:t>
+      </w:r>
+      <w:r>
+        <w:t xml:space="preserve"> </w:t>
+      </w:r>
+      <w:r>
+        <w:t xml:space="preserve">array, write statements to:</w:t>
       </w:r>
     </w:p>
     <w:p>
@@ -526,7 +518,7 @@
         <w:pStyle w:val="Compact"/>
       </w:pPr>
       <w:r>
-        <w:t xml:space="preserve">Display every array value left to right</w:t>
+        <w:t xml:space="preserve">Display every value left to right</w:t>
       </w:r>
     </w:p>
     <w:p>
@@ -637,7 +629,7 @@
         <w:pStyle w:val="FirstParagraph"/>
       </w:pPr>
       <w:r>
-        <w:t xml:space="preserve">Lastly, implement the following statements:</w:t>
+        <w:t xml:space="preserve">Now implement the following statements:</w:t>
       </w:r>
     </w:p>
     <w:p>
@@ -665,7 +657,7 @@
         <w:t xml:space="preserve"> </w:t>
       </w:r>
       <w:r>
-        <w:t xml:space="preserve">of first 7, then display the index. If the value does not exist, display -1 to indicate it was not found. Check that your solution is correct by comparing your result what you can see by visually observing the array values.</w:t>
+        <w:t xml:space="preserve">of first 7, then display that index. If the value does not exist, display -1 to indicate it was not found. Check that your solution is correct by comparing what you obtain from the program with what you know by visually observing the array.</w:t>
       </w:r>
     </w:p>
     <w:p>
@@ -689,7 +681,7 @@
         <w:t xml:space="preserve">numbers</w:t>
       </w:r>
       <w:r>
-        <w:t xml:space="preserve">. Check that statements you implement obtain the expected value.</w:t>
+        <w:t xml:space="preserve">. Check that the solution you implement obtains the expected value.</w:t>
       </w:r>
     </w:p>
     <w:bookmarkEnd w:id="23"/>
@@ -707,7 +699,7 @@
         <w:pStyle w:val="FirstParagraph"/>
       </w:pPr>
       <w:r>
-        <w:t xml:space="preserve">After implementing above methods, and assuming you have obtained the expected values,</w:t>
+        <w:t xml:space="preserve">After implementing these methods and assuming the program you implemented obtained the expected values,</w:t>
       </w:r>
       <w:r>
         <w:t xml:space="preserve"> </w:t>
@@ -723,7 +715,7 @@
         <w:t xml:space="preserve"> </w:t>
       </w:r>
       <w:r>
-        <w:t xml:space="preserve">your solution should still work even if the values stored in</w:t>
+        <w:t xml:space="preserve">the solution should still work even if the values stored in</w:t>
       </w:r>
       <w:r>
         <w:t xml:space="preserve"> </w:t>
@@ -738,7 +730,7 @@
         <w:t xml:space="preserve"> </w:t>
       </w:r>
       <w:r>
-        <w:t xml:space="preserve">array change, or if the array length changes.</w:t>
+        <w:t xml:space="preserve">array change, or even if the array length changes.</w:t>
       </w:r>
     </w:p>
     <w:p>
@@ -1030,6 +1022,14 @@
     <w:p>
       <w:pPr>
         <w:pStyle w:val="FirstParagraph"/>
+      </w:pPr>
+      <w:r>
+        <w:t xml:space="preserve">Then re-run the program.</w:t>
+      </w:r>
+    </w:p>
+    <w:p>
+      <w:pPr>
+        <w:pStyle w:val="BodyText"/>
       </w:pPr>
       <w:r>
         <w:t xml:space="preserve">Check that you obtain expected values:</w:t>

</xml_diff>

<commit_message>
Deploying to gh-pages from @ csci-1301/csci-1301.github.io@bf9015905528c2ee176cd8f902b88918adf6a70e 🚀
</commit_message>
<xml_diff>
--- a/labs/ArrayOperations/index.docx
+++ b/labs/ArrayOperations/index.docx
@@ -40,7 +40,7 @@
         <w:pStyle w:val="Date"/>
       </w:pPr>
       <w:r>
-        <w:t xml:space="preserve">June  21, 2021 (08:00:17 PM)</w:t>
+        <w:t xml:space="preserve">June  21, 2021 (08:04:48 PM)</w:t>
       </w:r>
     </w:p>
     <w:sdt>
@@ -1111,7 +1111,7 @@
         <w:pStyle w:val="FirstParagraph"/>
       </w:pPr>
       <w:r>
-        <w:t xml:space="preserve">For this part of lab, lets create two</w:t>
+        <w:t xml:space="preserve">For this part of lab, create two</w:t>
       </w:r>
       <w:r>
         <w:t xml:space="preserve"> </w:t>
@@ -1676,7 +1676,7 @@
         <w:pStyle w:val="FirstParagraph"/>
       </w:pPr>
       <w:r>
-        <w:t xml:space="preserve">Next, write statements that answer the following questions:</w:t>
+        <w:t xml:space="preserve">Next, write statements that answer the these two questions:</w:t>
       </w:r>
     </w:p>
     <w:p>
@@ -1715,7 +1715,7 @@
         <w:pStyle w:val="Compact"/>
       </w:pPr>
       <w:r>
-        <w:t xml:space="preserve">What is the first value (searching left to right) that occurs in both arrays?</w:t>
+        <w:t xml:space="preserve">What is the first value that occurs in both arrays (searching left to right)?</w:t>
       </w:r>
     </w:p>
     <w:p>
@@ -2202,7 +2202,7 @@
         <w:pStyle w:val="BodyText"/>
       </w:pPr>
       <w:r>
-        <w:t xml:space="preserve">Ideally, after changing array values, the program should not crash and should still produce correct results:</w:t>
+        <w:t xml:space="preserve">Ideally the program should not crash and should still produce correct results:</w:t>
       </w:r>
     </w:p>
     <w:p>
@@ -2260,6 +2260,20 @@
           <w:rStyle w:val="NormalTok"/>
         </w:rPr>
         <w:t xml:space="preserve">P</w:t>
+      </w:r>
+    </w:p>
+    <w:p>
+      <w:pPr>
+        <w:pStyle w:val="FirstParagraph"/>
+      </w:pPr>
+      <w:r>
+        <w:t xml:space="preserve">If the program does not produce these expected answers after changing the array values,</w:t>
+      </w:r>
+      <w:r>
+        <w:t xml:space="preserve"> </w:t>
+      </w:r>
+      <w:r>
+        <w:t xml:space="preserve">review your program and try to determine how to write a solution that works for *any* array values.</w:t>
       </w:r>
     </w:p>
     <w:bookmarkEnd w:id="26"/>

</xml_diff>

<commit_message>
Deploying to gh-pages from @ csci-1301/csci-1301.github.io@4e9f30536151b522af4e1be8b30c8660874cf466 🚀
</commit_message>
<xml_diff>
--- a/labs/ArrayOperations/index.docx
+++ b/labs/ArrayOperations/index.docx
@@ -40,7 +40,7 @@
         <w:pStyle w:val="Date"/>
       </w:pPr>
       <w:r>
-        <w:t xml:space="preserve">June  21, 2021 (08:04:48 PM)</w:t>
+        <w:t xml:space="preserve">June  21, 2021 (08:08:36 PM)</w:t>
       </w:r>
     </w:p>
     <w:sdt>
@@ -1715,7 +1715,19 @@
         <w:pStyle w:val="Compact"/>
       </w:pPr>
       <w:r>
-        <w:t xml:space="preserve">What is the first value that occurs in both arrays (searching left to right)?</w:t>
+        <w:t xml:space="preserve">What is the first value that occurs in both arrays (searching left to right)? If these is no match, display</w:t>
+      </w:r>
+      <w:r>
+        <w:t xml:space="preserve"> </w:t>
+      </w:r>
+      <w:r>
+        <w:rPr>
+          <w:rStyle w:val="NormalTok"/>
+        </w:rPr>
+        <w:t xml:space="preserve">no match</w:t>
+      </w:r>
+      <w:r>
+        <w:t xml:space="preserve">.</w:t>
       </w:r>
     </w:p>
     <w:p>

</xml_diff>

<commit_message>
Deploying to gh-pages from @ csci-1301/csci-1301.github.io@c90d2d03a12b3c3ae78c0c1df8028a29c85c1792 🚀
</commit_message>
<xml_diff>
--- a/labs/ArrayOperations/index.docx
+++ b/labs/ArrayOperations/index.docx
@@ -40,7 +40,7 @@
         <w:pStyle w:val="Date"/>
       </w:pPr>
       <w:r>
-        <w:t xml:space="preserve">June  21, 2021 (08:08:36 PM)</w:t>
+        <w:t xml:space="preserve">June  21, 2021 (08:15:55 PM)</w:t>
       </w:r>
     </w:p>
     <w:sdt>
@@ -2289,6 +2289,557 @@
       </w:r>
     </w:p>
     <w:bookmarkEnd w:id="26"/>
+    <w:bookmarkStart w:id="27" w:name="pushing-further-optional"/>
+    <w:p>
+      <w:pPr>
+        <w:pStyle w:val="Heading1"/>
+      </w:pPr>
+      <w:r>
+        <w:t xml:space="preserve">Pushing Further (Optional)</w:t>
+      </w:r>
+    </w:p>
+    <w:p>
+      <w:pPr>
+        <w:pStyle w:val="FirstParagraph"/>
+      </w:pPr>
+      <w:r>
+        <w:t xml:space="preserve">Start with two integer arrays with the following values:</w:t>
+      </w:r>
+    </w:p>
+    <w:p>
+      <w:pPr>
+        <w:pStyle w:val="SourceCode"/>
+      </w:pPr>
+      <w:r>
+        <w:rPr>
+          <w:rStyle w:val="DataTypeTok"/>
+        </w:rPr>
+        <w:t xml:space="preserve">int</w:t>
+      </w:r>
+      <w:r>
+        <w:rPr>
+          <w:rStyle w:val="OperatorTok"/>
+        </w:rPr>
+        <w:t xml:space="preserve">[]</w:t>
+      </w:r>
+      <w:r>
+        <w:rPr>
+          <w:rStyle w:val="NormalTok"/>
+        </w:rPr>
+        <w:t xml:space="preserve"> left </w:t>
+      </w:r>
+      <w:r>
+        <w:rPr>
+          <w:rStyle w:val="OperatorTok"/>
+        </w:rPr>
+        <w:t xml:space="preserve">=</w:t>
+      </w:r>
+      <w:r>
+        <w:rPr>
+          <w:rStyle w:val="NormalTok"/>
+        </w:rPr>
+        <w:t xml:space="preserve"> </w:t>
+      </w:r>
+      <w:r>
+        <w:rPr>
+          <w:rStyle w:val="OperatorTok"/>
+        </w:rPr>
+        <w:t xml:space="preserve">{</w:t>
+      </w:r>
+      <w:r>
+        <w:rPr>
+          <w:rStyle w:val="NormalTok"/>
+        </w:rPr>
+        <w:t xml:space="preserve"> </w:t>
+      </w:r>
+      <w:r>
+        <w:rPr>
+          <w:rStyle w:val="DecValTok"/>
+        </w:rPr>
+        <w:t xml:space="preserve">101</w:t>
+      </w:r>
+      <w:r>
+        <w:rPr>
+          <w:rStyle w:val="OperatorTok"/>
+        </w:rPr>
+        <w:t xml:space="preserve">,</w:t>
+      </w:r>
+      <w:r>
+        <w:rPr>
+          <w:rStyle w:val="NormalTok"/>
+        </w:rPr>
+        <w:t xml:space="preserve"> </w:t>
+      </w:r>
+      <w:r>
+        <w:rPr>
+          <w:rStyle w:val="DecValTok"/>
+        </w:rPr>
+        <w:t xml:space="preserve">76</w:t>
+      </w:r>
+      <w:r>
+        <w:rPr>
+          <w:rStyle w:val="OperatorTok"/>
+        </w:rPr>
+        <w:t xml:space="preserve">,</w:t>
+      </w:r>
+      <w:r>
+        <w:rPr>
+          <w:rStyle w:val="NormalTok"/>
+        </w:rPr>
+        <w:t xml:space="preserve"> </w:t>
+      </w:r>
+      <w:r>
+        <w:rPr>
+          <w:rStyle w:val="DecValTok"/>
+        </w:rPr>
+        <w:t xml:space="preserve">74</w:t>
+      </w:r>
+      <w:r>
+        <w:rPr>
+          <w:rStyle w:val="OperatorTok"/>
+        </w:rPr>
+        <w:t xml:space="preserve">,</w:t>
+      </w:r>
+      <w:r>
+        <w:rPr>
+          <w:rStyle w:val="NormalTok"/>
+        </w:rPr>
+        <w:t xml:space="preserve"> </w:t>
+      </w:r>
+      <w:r>
+        <w:rPr>
+          <w:rStyle w:val="DecValTok"/>
+        </w:rPr>
+        <w:t xml:space="preserve">94</w:t>
+      </w:r>
+      <w:r>
+        <w:rPr>
+          <w:rStyle w:val="OperatorTok"/>
+        </w:rPr>
+        <w:t xml:space="preserve">,</w:t>
+      </w:r>
+      <w:r>
+        <w:rPr>
+          <w:rStyle w:val="NormalTok"/>
+        </w:rPr>
+        <w:t xml:space="preserve"> </w:t>
+      </w:r>
+      <w:r>
+        <w:rPr>
+          <w:rStyle w:val="DecValTok"/>
+        </w:rPr>
+        <w:t xml:space="preserve">94</w:t>
+      </w:r>
+      <w:r>
+        <w:rPr>
+          <w:rStyle w:val="NormalTok"/>
+        </w:rPr>
+        <w:t xml:space="preserve"> </w:t>
+      </w:r>
+      <w:r>
+        <w:rPr>
+          <w:rStyle w:val="OperatorTok"/>
+        </w:rPr>
+        <w:t xml:space="preserve">};</w:t>
+      </w:r>
+      <w:r>
+        <w:br/>
+      </w:r>
+      <w:r>
+        <w:rPr>
+          <w:rStyle w:val="DataTypeTok"/>
+        </w:rPr>
+        <w:t xml:space="preserve">int</w:t>
+      </w:r>
+      <w:r>
+        <w:rPr>
+          <w:rStyle w:val="OperatorTok"/>
+        </w:rPr>
+        <w:t xml:space="preserve">[]</w:t>
+      </w:r>
+      <w:r>
+        <w:rPr>
+          <w:rStyle w:val="NormalTok"/>
+        </w:rPr>
+        <w:t xml:space="preserve"> right </w:t>
+      </w:r>
+      <w:r>
+        <w:rPr>
+          <w:rStyle w:val="OperatorTok"/>
+        </w:rPr>
+        <w:t xml:space="preserve">=</w:t>
+      </w:r>
+      <w:r>
+        <w:rPr>
+          <w:rStyle w:val="NormalTok"/>
+        </w:rPr>
+        <w:t xml:space="preserve"> </w:t>
+      </w:r>
+      <w:r>
+        <w:rPr>
+          <w:rStyle w:val="OperatorTok"/>
+        </w:rPr>
+        <w:t xml:space="preserve">{</w:t>
+      </w:r>
+      <w:r>
+        <w:rPr>
+          <w:rStyle w:val="NormalTok"/>
+        </w:rPr>
+        <w:t xml:space="preserve"> </w:t>
+      </w:r>
+      <w:r>
+        <w:rPr>
+          <w:rStyle w:val="DecValTok"/>
+        </w:rPr>
+        <w:t xml:space="preserve">73</w:t>
+      </w:r>
+      <w:r>
+        <w:rPr>
+          <w:rStyle w:val="OperatorTok"/>
+        </w:rPr>
+        <w:t xml:space="preserve">,</w:t>
+      </w:r>
+      <w:r>
+        <w:rPr>
+          <w:rStyle w:val="NormalTok"/>
+        </w:rPr>
+        <w:t xml:space="preserve"> </w:t>
+      </w:r>
+      <w:r>
+        <w:rPr>
+          <w:rStyle w:val="DecValTok"/>
+        </w:rPr>
+        <w:t xml:space="preserve">74</w:t>
+      </w:r>
+      <w:r>
+        <w:rPr>
+          <w:rStyle w:val="OperatorTok"/>
+        </w:rPr>
+        <w:t xml:space="preserve">,</w:t>
+      </w:r>
+      <w:r>
+        <w:rPr>
+          <w:rStyle w:val="NormalTok"/>
+        </w:rPr>
+        <w:t xml:space="preserve"> </w:t>
+      </w:r>
+      <w:r>
+        <w:rPr>
+          <w:rStyle w:val="DecValTok"/>
+        </w:rPr>
+        <w:t xml:space="preserve">67</w:t>
+      </w:r>
+      <w:r>
+        <w:rPr>
+          <w:rStyle w:val="OperatorTok"/>
+        </w:rPr>
+        <w:t xml:space="preserve">,</w:t>
+      </w:r>
+      <w:r>
+        <w:rPr>
+          <w:rStyle w:val="NormalTok"/>
+        </w:rPr>
+        <w:t xml:space="preserve"> </w:t>
+      </w:r>
+      <w:r>
+        <w:rPr>
+          <w:rStyle w:val="DecValTok"/>
+        </w:rPr>
+        <w:t xml:space="preserve">107</w:t>
+      </w:r>
+      <w:r>
+        <w:rPr>
+          <w:rStyle w:val="OperatorTok"/>
+        </w:rPr>
+        <w:t xml:space="preserve">,</w:t>
+      </w:r>
+      <w:r>
+        <w:rPr>
+          <w:rStyle w:val="NormalTok"/>
+        </w:rPr>
+        <w:t xml:space="preserve"> </w:t>
+      </w:r>
+      <w:r>
+        <w:rPr>
+          <w:rStyle w:val="DecValTok"/>
+        </w:rPr>
+        <w:t xml:space="preserve">111</w:t>
+      </w:r>
+      <w:r>
+        <w:rPr>
+          <w:rStyle w:val="OperatorTok"/>
+        </w:rPr>
+        <w:t xml:space="preserve">,</w:t>
+      </w:r>
+      <w:r>
+        <w:rPr>
+          <w:rStyle w:val="NormalTok"/>
+        </w:rPr>
+        <w:t xml:space="preserve"> </w:t>
+      </w:r>
+      <w:r>
+        <w:rPr>
+          <w:rStyle w:val="DecValTok"/>
+        </w:rPr>
+        <w:t xml:space="preserve">108</w:t>
+      </w:r>
+      <w:r>
+        <w:rPr>
+          <w:rStyle w:val="OperatorTok"/>
+        </w:rPr>
+        <w:t xml:space="preserve">,</w:t>
+      </w:r>
+      <w:r>
+        <w:rPr>
+          <w:rStyle w:val="NormalTok"/>
+        </w:rPr>
+        <w:t xml:space="preserve"> </w:t>
+      </w:r>
+      <w:r>
+        <w:rPr>
+          <w:rStyle w:val="DecValTok"/>
+        </w:rPr>
+        <w:t xml:space="preserve">66</w:t>
+      </w:r>
+      <w:r>
+        <w:rPr>
+          <w:rStyle w:val="NormalTok"/>
+        </w:rPr>
+        <w:t xml:space="preserve"> </w:t>
+      </w:r>
+      <w:r>
+        <w:rPr>
+          <w:rStyle w:val="OperatorTok"/>
+        </w:rPr>
+        <w:t xml:space="preserve">}</w:t>
+      </w:r>
+    </w:p>
+    <w:p>
+      <w:pPr>
+        <w:pStyle w:val="FirstParagraph"/>
+      </w:pPr>
+      <w:r>
+        <w:t xml:space="preserve">Implement statements to merge these two arrays, such that the resulting array contains the following values, in this order:</w:t>
+      </w:r>
+    </w:p>
+    <w:p>
+      <w:pPr>
+        <w:pStyle w:val="SourceCode"/>
+      </w:pPr>
+      <w:r>
+        <w:rPr>
+          <w:rStyle w:val="DecValTok"/>
+        </w:rPr>
+        <w:t xml:space="preserve">101</w:t>
+      </w:r>
+      <w:r>
+        <w:rPr>
+          <w:rStyle w:val="OperatorTok"/>
+        </w:rPr>
+        <w:t xml:space="preserve">,</w:t>
+      </w:r>
+      <w:r>
+        <w:rPr>
+          <w:rStyle w:val="NormalTok"/>
+        </w:rPr>
+        <w:t xml:space="preserve"> </w:t>
+      </w:r>
+      <w:r>
+        <w:rPr>
+          <w:rStyle w:val="DecValTok"/>
+        </w:rPr>
+        <w:t xml:space="preserve">76</w:t>
+      </w:r>
+      <w:r>
+        <w:rPr>
+          <w:rStyle w:val="OperatorTok"/>
+        </w:rPr>
+        <w:t xml:space="preserve">,</w:t>
+      </w:r>
+      <w:r>
+        <w:rPr>
+          <w:rStyle w:val="NormalTok"/>
+        </w:rPr>
+        <w:t xml:space="preserve"> </w:t>
+      </w:r>
+      <w:r>
+        <w:rPr>
+          <w:rStyle w:val="DecValTok"/>
+        </w:rPr>
+        <w:t xml:space="preserve">74</w:t>
+      </w:r>
+      <w:r>
+        <w:rPr>
+          <w:rStyle w:val="OperatorTok"/>
+        </w:rPr>
+        <w:t xml:space="preserve">,</w:t>
+      </w:r>
+      <w:r>
+        <w:rPr>
+          <w:rStyle w:val="NormalTok"/>
+        </w:rPr>
+        <w:t xml:space="preserve"> </w:t>
+      </w:r>
+      <w:r>
+        <w:rPr>
+          <w:rStyle w:val="DecValTok"/>
+        </w:rPr>
+        <w:t xml:space="preserve">94</w:t>
+      </w:r>
+      <w:r>
+        <w:rPr>
+          <w:rStyle w:val="OperatorTok"/>
+        </w:rPr>
+        <w:t xml:space="preserve">,</w:t>
+      </w:r>
+      <w:r>
+        <w:rPr>
+          <w:rStyle w:val="NormalTok"/>
+        </w:rPr>
+        <w:t xml:space="preserve"> </w:t>
+      </w:r>
+      <w:r>
+        <w:rPr>
+          <w:rStyle w:val="DecValTok"/>
+        </w:rPr>
+        <w:t xml:space="preserve">94</w:t>
+      </w:r>
+      <w:r>
+        <w:rPr>
+          <w:rStyle w:val="OperatorTok"/>
+        </w:rPr>
+        <w:t xml:space="preserve">,</w:t>
+      </w:r>
+      <w:r>
+        <w:rPr>
+          <w:rStyle w:val="NormalTok"/>
+        </w:rPr>
+        <w:t xml:space="preserve"> </w:t>
+      </w:r>
+      <w:r>
+        <w:rPr>
+          <w:rStyle w:val="DecValTok"/>
+        </w:rPr>
+        <w:t xml:space="preserve">73</w:t>
+      </w:r>
+      <w:r>
+        <w:rPr>
+          <w:rStyle w:val="OperatorTok"/>
+        </w:rPr>
+        <w:t xml:space="preserve">,</w:t>
+      </w:r>
+      <w:r>
+        <w:rPr>
+          <w:rStyle w:val="NormalTok"/>
+        </w:rPr>
+        <w:t xml:space="preserve"> </w:t>
+      </w:r>
+      <w:r>
+        <w:rPr>
+          <w:rStyle w:val="DecValTok"/>
+        </w:rPr>
+        <w:t xml:space="preserve">74</w:t>
+      </w:r>
+      <w:r>
+        <w:rPr>
+          <w:rStyle w:val="OperatorTok"/>
+        </w:rPr>
+        <w:t xml:space="preserve">,</w:t>
+      </w:r>
+      <w:r>
+        <w:rPr>
+          <w:rStyle w:val="NormalTok"/>
+        </w:rPr>
+        <w:t xml:space="preserve"> </w:t>
+      </w:r>
+      <w:r>
+        <w:rPr>
+          <w:rStyle w:val="DecValTok"/>
+        </w:rPr>
+        <w:t xml:space="preserve">67</w:t>
+      </w:r>
+      <w:r>
+        <w:rPr>
+          <w:rStyle w:val="OperatorTok"/>
+        </w:rPr>
+        <w:t xml:space="preserve">,</w:t>
+      </w:r>
+      <w:r>
+        <w:rPr>
+          <w:rStyle w:val="NormalTok"/>
+        </w:rPr>
+        <w:t xml:space="preserve"> </w:t>
+      </w:r>
+      <w:r>
+        <w:rPr>
+          <w:rStyle w:val="DecValTok"/>
+        </w:rPr>
+        <w:t xml:space="preserve">107</w:t>
+      </w:r>
+      <w:r>
+        <w:rPr>
+          <w:rStyle w:val="OperatorTok"/>
+        </w:rPr>
+        <w:t xml:space="preserve">,</w:t>
+      </w:r>
+      <w:r>
+        <w:rPr>
+          <w:rStyle w:val="NormalTok"/>
+        </w:rPr>
+        <w:t xml:space="preserve"> </w:t>
+      </w:r>
+      <w:r>
+        <w:rPr>
+          <w:rStyle w:val="DecValTok"/>
+        </w:rPr>
+        <w:t xml:space="preserve">111</w:t>
+      </w:r>
+      <w:r>
+        <w:rPr>
+          <w:rStyle w:val="OperatorTok"/>
+        </w:rPr>
+        <w:t xml:space="preserve">,</w:t>
+      </w:r>
+      <w:r>
+        <w:rPr>
+          <w:rStyle w:val="NormalTok"/>
+        </w:rPr>
+        <w:t xml:space="preserve"> </w:t>
+      </w:r>
+      <w:r>
+        <w:rPr>
+          <w:rStyle w:val="DecValTok"/>
+        </w:rPr>
+        <w:t xml:space="preserve">108</w:t>
+      </w:r>
+      <w:r>
+        <w:rPr>
+          <w:rStyle w:val="OperatorTok"/>
+        </w:rPr>
+        <w:t xml:space="preserve">,</w:t>
+      </w:r>
+      <w:r>
+        <w:rPr>
+          <w:rStyle w:val="NormalTok"/>
+        </w:rPr>
+        <w:t xml:space="preserve"> </w:t>
+      </w:r>
+      <w:r>
+        <w:rPr>
+          <w:rStyle w:val="DecValTok"/>
+        </w:rPr>
+        <w:t xml:space="preserve">66</w:t>
+      </w:r>
+    </w:p>
+    <w:p>
+      <w:pPr>
+        <w:pStyle w:val="FirstParagraph"/>
+      </w:pPr>
+      <w:r>
+        <w:t xml:space="preserve">Do not use built-in array methods.</w:t>
+      </w:r>
+    </w:p>
+    <w:bookmarkEnd w:id="27"/>
     <w:sectPr/>
   </w:body>
 </w:document>

</xml_diff>

<commit_message>
Deploying to gh-pages from @ csci-1301/csci-1301.github.io@dcf0cb8486eb80277c523e716e0752382f095655 🚀
</commit_message>
<xml_diff>
--- a/labs/ArrayOperations/index.docx
+++ b/labs/ArrayOperations/index.docx
@@ -40,7 +40,7 @@
         <w:pStyle w:val="Date"/>
       </w:pPr>
       <w:r>
-        <w:t xml:space="preserve">June  21, 2021 (08:15:55 PM)</w:t>
+        <w:t xml:space="preserve">June  21, 2021 (08:17:06 PM)</w:t>
       </w:r>
     </w:p>
     <w:sdt>
@@ -2611,7 +2611,7 @@
         <w:rPr>
           <w:rStyle w:val="OperatorTok"/>
         </w:rPr>
-        <w:t xml:space="preserve">}</w:t>
+        <w:t xml:space="preserve">};</w:t>
       </w:r>
     </w:p>
     <w:p>

</xml_diff>

<commit_message>
Deploying to gh-pages from @ csci-1301/csci-1301.github.io@112216f1912c763c0bc8cd799b414dba33ae091a 🚀
</commit_message>
<xml_diff>
--- a/labs/ArrayOperations/index.docx
+++ b/labs/ArrayOperations/index.docx
@@ -40,7 +40,7 @@
         <w:pStyle w:val="Date"/>
       </w:pPr>
       <w:r>
-        <w:t xml:space="preserve">June  21, 2021 (08:17:06 PM)</w:t>
+        <w:t xml:space="preserve">June  21, 2021 (08:22:18 PM)</w:t>
       </w:r>
     </w:p>
     <w:sdt>
@@ -91,7 +91,22 @@
         <w:pStyle w:val="BodyText"/>
       </w:pPr>
       <w:r>
-        <w:t xml:space="preserve">After creating the solution, declare and initialize an int array called</w:t>
+        <w:t xml:space="preserve">After creating the solution, declare and initialize an</w:t>
+      </w:r>
+      <w:r>
+        <w:t xml:space="preserve"> </w:t>
+      </w:r>
+      <w:r>
+        <w:rPr>
+          <w:rStyle w:val="DataTypeTok"/>
+        </w:rPr>
+        <w:t xml:space="preserve">int</w:t>
+      </w:r>
+      <w:r>
+        <w:t xml:space="preserve"> </w:t>
+      </w:r>
+      <w:r>
+        <w:t xml:space="preserve">array called</w:t>
       </w:r>
       <w:r>
         <w:t xml:space="preserve"> </w:t>
@@ -587,7 +602,7 @@
         <w:t xml:space="preserve"> </w:t>
       </w:r>
       <w:r>
-        <w:t xml:space="preserve">then display the result. (The expected value is 102)</w:t>
+        <w:t xml:space="preserve">then display the result. (The expected answer is 102)</w:t>
       </w:r>
     </w:p>
     <w:p>
@@ -599,7 +614,22 @@
         <w:pStyle w:val="Compact"/>
       </w:pPr>
       <w:r>
-        <w:t xml:space="preserve">Count how many times value 7 occurs in</w:t>
+        <w:t xml:space="preserve">Count how many times</w:t>
+      </w:r>
+      <w:r>
+        <w:t xml:space="preserve"> </w:t>
+      </w:r>
+      <w:r>
+        <w:rPr>
+          <w:rStyle w:val="DecValTok"/>
+        </w:rPr>
+        <w:t xml:space="preserve">7</w:t>
+      </w:r>
+      <w:r>
+        <w:t xml:space="preserve"> </w:t>
+      </w:r>
+      <w:r>
+        <w:t xml:space="preserve">occurs in</w:t>
       </w:r>
       <w:r>
         <w:t xml:space="preserve"> </w:t>
@@ -611,7 +641,7 @@
         <w:t xml:space="preserve">numbers</w:t>
       </w:r>
       <w:r>
-        <w:t xml:space="preserve">, then display that value. Check that your program outputs the correct answer, which you can determine by visually observing the array values.</w:t>
+        <w:t xml:space="preserve">, then display that count. Check that your program outputs the correct answer, which you can determine by visually observing the array values.</w:t>
       </w:r>
     </w:p>
     <w:bookmarkEnd w:id="22"/>
@@ -629,7 +659,7 @@
         <w:pStyle w:val="FirstParagraph"/>
       </w:pPr>
       <w:r>
-        <w:t xml:space="preserve">Now implement the following statements:</w:t>
+        <w:t xml:space="preserve">Now implement statements to answer following questions:</w:t>
       </w:r>
     </w:p>
     <w:p>
@@ -657,7 +687,40 @@
         <w:t xml:space="preserve"> </w:t>
       </w:r>
       <w:r>
-        <w:t xml:space="preserve">of first 7, then display that index. If the value does not exist, display -1 to indicate it was not found. Check that your solution is correct by comparing what you obtain from the program with what you know by visually observing the array.</w:t>
+        <w:t xml:space="preserve">of first</w:t>
+      </w:r>
+      <w:r>
+        <w:t xml:space="preserve"> </w:t>
+      </w:r>
+      <w:r>
+        <w:rPr>
+          <w:rStyle w:val="DecValTok"/>
+        </w:rPr>
+        <w:t xml:space="preserve">7</w:t>
+      </w:r>
+      <w:r>
+        <w:t xml:space="preserve">, then display that index. If the value does not exist, display</w:t>
+      </w:r>
+      <w:r>
+        <w:t xml:space="preserve"> </w:t>
+      </w:r>
+      <w:r>
+        <w:rPr>
+          <w:rStyle w:val="OperatorTok"/>
+        </w:rPr>
+        <w:t xml:space="preserve">-</w:t>
+      </w:r>
+      <w:r>
+        <w:rPr>
+          <w:rStyle w:val="DecValTok"/>
+        </w:rPr>
+        <w:t xml:space="preserve">1</w:t>
+      </w:r>
+      <w:r>
+        <w:t xml:space="preserve"> </w:t>
+      </w:r>
+      <w:r>
+        <w:t xml:space="preserve">to indicate it was not found. Check that your solution is correct by comparing what you obtain from the program with what you know by visually observing the array.</w:t>
       </w:r>
     </w:p>
     <w:p>
@@ -699,7 +762,7 @@
         <w:pStyle w:val="FirstParagraph"/>
       </w:pPr>
       <w:r>
-        <w:t xml:space="preserve">After implementing these methods and assuming the program you implemented obtained the expected values,</w:t>
+        <w:t xml:space="preserve">After implementing these methods, and assuming your program obtained the expected answers,</w:t>
       </w:r>
       <w:r>
         <w:t xml:space="preserve"> </w:t>
@@ -715,7 +778,7 @@
         <w:t xml:space="preserve"> </w:t>
       </w:r>
       <w:r>
-        <w:t xml:space="preserve">the solution should still work even if the values stored in</w:t>
+        <w:t xml:space="preserve">the solution still works even if the values in</w:t>
       </w:r>
       <w:r>
         <w:t xml:space="preserve"> </w:t>
@@ -738,7 +801,7 @@
         <w:pStyle w:val="BodyText"/>
       </w:pPr>
       <w:r>
-        <w:t xml:space="preserve">To test your solution, go back to the beginning of the program where you declared</w:t>
+        <w:t xml:space="preserve">To test your program, go back to the beginning where you declared</w:t>
       </w:r>
       <w:r>
         <w:t xml:space="preserve"> </w:t>
@@ -1044,7 +1107,16 @@
         <w:pStyle w:val="Compact"/>
       </w:pPr>
       <w:r>
-        <w:t xml:space="preserve">the sum should now be 644</w:t>
+        <w:t xml:space="preserve">the sum should now be</w:t>
+      </w:r>
+      <w:r>
+        <w:t xml:space="preserve"> </w:t>
+      </w:r>
+      <w:r>
+        <w:rPr>
+          <w:rStyle w:val="DecValTok"/>
+        </w:rPr>
+        <w:t xml:space="preserve">644</w:t>
       </w:r>
     </w:p>
     <w:p>
@@ -1056,7 +1128,22 @@
         <w:pStyle w:val="Compact"/>
       </w:pPr>
       <w:r>
-        <w:t xml:space="preserve">since 7 does not occur in the array anymore,</w:t>
+        <w:t xml:space="preserve">since</w:t>
+      </w:r>
+      <w:r>
+        <w:t xml:space="preserve"> </w:t>
+      </w:r>
+      <w:r>
+        <w:rPr>
+          <w:rStyle w:val="DecValTok"/>
+        </w:rPr>
+        <w:t xml:space="preserve">7</w:t>
+      </w:r>
+      <w:r>
+        <w:t xml:space="preserve"> </w:t>
+      </w:r>
+      <w:r>
+        <w:t xml:space="preserve">does not occur in the array anymore,</w:t>
       </w:r>
     </w:p>
     <w:p>
@@ -1068,7 +1155,16 @@
         <w:pStyle w:val="Compact"/>
       </w:pPr>
       <w:r>
-        <w:t xml:space="preserve">count should be 0</w:t>
+        <w:t xml:space="preserve">count should be</w:t>
+      </w:r>
+      <w:r>
+        <w:t xml:space="preserve"> </w:t>
+      </w:r>
+      <w:r>
+        <w:rPr>
+          <w:rStyle w:val="DecValTok"/>
+        </w:rPr>
+        <w:t xml:space="preserve">0</w:t>
       </w:r>
     </w:p>
     <w:p>
@@ -1080,7 +1176,37 @@
         <w:pStyle w:val="Compact"/>
       </w:pPr>
       <w:r>
-        <w:t xml:space="preserve">first index of 7 should be -1</w:t>
+        <w:t xml:space="preserve">first index of</w:t>
+      </w:r>
+      <w:r>
+        <w:t xml:space="preserve"> </w:t>
+      </w:r>
+      <w:r>
+        <w:rPr>
+          <w:rStyle w:val="DecValTok"/>
+        </w:rPr>
+        <w:t xml:space="preserve">7</w:t>
+      </w:r>
+      <w:r>
+        <w:t xml:space="preserve"> </w:t>
+      </w:r>
+      <w:r>
+        <w:t xml:space="preserve">should be</w:t>
+      </w:r>
+      <w:r>
+        <w:t xml:space="preserve"> </w:t>
+      </w:r>
+      <w:r>
+        <w:rPr>
+          <w:rStyle w:val="OperatorTok"/>
+        </w:rPr>
+        <w:t xml:space="preserve">-</w:t>
+      </w:r>
+      <w:r>
+        <w:rPr>
+          <w:rStyle w:val="DecValTok"/>
+        </w:rPr>
+        <w:t xml:space="preserve">1</w:t>
       </w:r>
     </w:p>
     <w:p>
@@ -1092,7 +1218,16 @@
         <w:pStyle w:val="Compact"/>
       </w:pPr>
       <w:r>
-        <w:t xml:space="preserve">maximum value is now 92</w:t>
+        <w:t xml:space="preserve">maximum value is now</w:t>
+      </w:r>
+      <w:r>
+        <w:t xml:space="preserve"> </w:t>
+      </w:r>
+      <w:r>
+        <w:rPr>
+          <w:rStyle w:val="DecValTok"/>
+        </w:rPr>
+        <w:t xml:space="preserve">92</w:t>
       </w:r>
     </w:p>
     <w:bookmarkEnd w:id="24"/>
@@ -1695,9 +1830,9 @@
       </w:r>
       <w:r>
         <w:rPr>
-          <w:rStyle w:val="NormalTok"/>
-        </w:rPr>
-        <w:t xml:space="preserve">w</w:t>
+          <w:rStyle w:val="CharTok"/>
+        </w:rPr>
+        <w:t xml:space="preserve">'w'</w:t>
       </w:r>
       <w:r>
         <w:t xml:space="preserve"> </w:t>
@@ -1754,9 +1889,9 @@
       </w:r>
       <w:r>
         <w:rPr>
-          <w:rStyle w:val="NormalTok"/>
-        </w:rPr>
-        <w:t xml:space="preserve">w</w:t>
+          <w:rStyle w:val="CharTok"/>
+        </w:rPr>
+        <w:t xml:space="preserve">'w'</w:t>
       </w:r>
       <w:r>
         <w:t xml:space="preserve"> </w:t>
@@ -2233,9 +2368,9 @@
       </w:r>
       <w:r>
         <w:rPr>
-          <w:rStyle w:val="NormalTok"/>
-        </w:rPr>
-        <w:t xml:space="preserve">w</w:t>
+          <w:rStyle w:val="CharTok"/>
+        </w:rPr>
+        <w:t xml:space="preserve">'w'</w:t>
       </w:r>
       <w:r>
         <w:t xml:space="preserve"> </w:t>

</xml_diff>

<commit_message>
Deploying to gh-pages from @ csci-1301/csci-1301.github.io@c333064218d2da1e31c30c38f036aa0bf552e533 🚀
</commit_message>
<xml_diff>
--- a/labs/ArrayOperations/index.docx
+++ b/labs/ArrayOperations/index.docx
@@ -40,7 +40,7 @@
         <w:pStyle w:val="Date"/>
       </w:pPr>
       <w:r>
-        <w:t xml:space="preserve">June  21, 2021 (08:22:18 PM)</w:t>
+        <w:t xml:space="preserve">June  21, 2021 (08:33:29 PM)</w:t>
       </w:r>
     </w:p>
     <w:sdt>
@@ -1246,7 +1246,7 @@
         <w:pStyle w:val="FirstParagraph"/>
       </w:pPr>
       <w:r>
-        <w:t xml:space="preserve">For this part of lab, create two</w:t>
+        <w:t xml:space="preserve">For this part, declare and initialize the following two</w:t>
       </w:r>
       <w:r>
         <w:t xml:space="preserve"> </w:t>
@@ -1261,7 +1261,7 @@
         <w:t xml:space="preserve"> </w:t>
       </w:r>
       <w:r>
-        <w:t xml:space="preserve">arrays, with following values:</w:t>
+        <w:t xml:space="preserve">arrays:</w:t>
       </w:r>
     </w:p>
     <w:p>
@@ -1838,7 +1838,7 @@
         <w:t xml:space="preserve"> </w:t>
       </w:r>
       <w:r>
-        <w:t xml:space="preserve">occur in both arrays (true/false)?</w:t>
+        <w:t xml:space="preserve">occur in both arrays (display true/false)?</w:t>
       </w:r>
     </w:p>
     <w:p>
@@ -1850,7 +1850,7 @@
         <w:pStyle w:val="Compact"/>
       </w:pPr>
       <w:r>
-        <w:t xml:space="preserve">What is the first value that occurs in both arrays (searching left to right)? If these is no match, display</w:t>
+        <w:t xml:space="preserve">What is the first value that occurs in both arrays, searching from left to right? If none is found, display</w:t>
       </w:r>
       <w:r>
         <w:t xml:space="preserve"> </w:t>
@@ -1925,9 +1925,9 @@
       </w:r>
       <w:r>
         <w:rPr>
-          <w:rStyle w:val="NormalTok"/>
-        </w:rPr>
-        <w:t xml:space="preserve">U</w:t>
+          <w:rStyle w:val="CharTok"/>
+        </w:rPr>
+        <w:t xml:space="preserve">'U'</w:t>
       </w:r>
     </w:p>
     <w:p>
@@ -2349,7 +2349,7 @@
         <w:pStyle w:val="BodyText"/>
       </w:pPr>
       <w:r>
-        <w:t xml:space="preserve">Ideally the program should not crash and should still produce correct results:</w:t>
+        <w:t xml:space="preserve">Ideally the program does not crash and should still produce correct results:</w:t>
       </w:r>
     </w:p>
     <w:p>
@@ -2404,9 +2404,9 @@
       </w:r>
       <w:r>
         <w:rPr>
-          <w:rStyle w:val="NormalTok"/>
-        </w:rPr>
-        <w:t xml:space="preserve">P</w:t>
+          <w:rStyle w:val="CharTok"/>
+        </w:rPr>
+        <w:t xml:space="preserve">'P'</w:t>
       </w:r>
     </w:p>
     <w:p>
@@ -2420,7 +2420,7 @@
         <w:t xml:space="preserve"> </w:t>
       </w:r>
       <w:r>
-        <w:t xml:space="preserve">review your program and try to determine how to write a solution that works for *any* array values.</w:t>
+        <w:t xml:space="preserve">review your program and try to determine how to write a solution that works for *any* two char arrays.</w:t>
       </w:r>
     </w:p>
     <w:bookmarkEnd w:id="26"/>
@@ -2754,7 +2754,37 @@
         <w:pStyle w:val="FirstParagraph"/>
       </w:pPr>
       <w:r>
-        <w:t xml:space="preserve">Implement statements to merge these two arrays, such that the resulting array contains the following values, in this order:</w:t>
+        <w:t xml:space="preserve">Implement statements to merge</w:t>
+      </w:r>
+      <w:r>
+        <w:t xml:space="preserve"> </w:t>
+      </w:r>
+      <w:r>
+        <w:rPr>
+          <w:rStyle w:val="NormalTok"/>
+        </w:rPr>
+        <w:t xml:space="preserve">left</w:t>
+      </w:r>
+      <w:r>
+        <w:t xml:space="preserve"> </w:t>
+      </w:r>
+      <w:r>
+        <w:t xml:space="preserve">and</w:t>
+      </w:r>
+      <w:r>
+        <w:t xml:space="preserve"> </w:t>
+      </w:r>
+      <w:r>
+        <w:rPr>
+          <w:rStyle w:val="NormalTok"/>
+        </w:rPr>
+        <w:t xml:space="preserve">right</w:t>
+      </w:r>
+      <w:r>
+        <w:t xml:space="preserve"> </w:t>
+      </w:r>
+      <w:r>
+        <w:t xml:space="preserve">by creating a new, larger array that holds both of their values, in this order:</w:t>
       </w:r>
     </w:p>
     <w:p>

</xml_diff>

<commit_message>
Deploying to gh-pages from @ csci-1301/csci-1301.github.io@b49bf52922dc13ebc0b99f365806afb0987fb74e 🚀
</commit_message>
<xml_diff>
--- a/labs/ArrayOperations/index.docx
+++ b/labs/ArrayOperations/index.docx
@@ -40,7 +40,7 @@
         <w:pStyle w:val="Date"/>
       </w:pPr>
       <w:r>
-        <w:t xml:space="preserve">June  21, 2021 (08:33:29 PM)</w:t>
+        <w:t xml:space="preserve">June  21, 2021 (08:42:49 PM)</w:t>
       </w:r>
     </w:p>
     <w:sdt>
@@ -1811,7 +1811,7 @@
         <w:pStyle w:val="FirstParagraph"/>
       </w:pPr>
       <w:r>
-        <w:t xml:space="preserve">Next, write statements that answer the these two questions:</w:t>
+        <w:t xml:space="preserve">Next, write statements that answer these two questions:</w:t>
       </w:r>
     </w:p>
     <w:p>
@@ -1838,7 +1838,7 @@
         <w:t xml:space="preserve"> </w:t>
       </w:r>
       <w:r>
-        <w:t xml:space="preserve">occur in both arrays (display true/false)?</w:t>
+        <w:t xml:space="preserve">occur in both arrays? Display the answer, true/false.</w:t>
       </w:r>
     </w:p>
     <w:p>
@@ -1935,7 +1935,7 @@
         <w:pStyle w:val="FirstParagraph"/>
       </w:pPr>
       <w:r>
-        <w:t xml:space="preserve">Again, evaluate your work by changing the array initialization to:</w:t>
+        <w:t xml:space="preserve">Again, evaluate your work by changing the array initializations to:</w:t>
       </w:r>
     </w:p>
     <w:p>
@@ -2349,7 +2349,7 @@
         <w:pStyle w:val="BodyText"/>
       </w:pPr>
       <w:r>
-        <w:t xml:space="preserve">Ideally the program does not crash and should still produce correct results:</w:t>
+        <w:t xml:space="preserve">Ideally the program does not crash and should still produce correct answers:</w:t>
       </w:r>
     </w:p>
     <w:p>

</xml_diff>

<commit_message>
Deploying to gh-pages from @ csci-1301/csci-1301.github.io@78b27412474f24d19591fec9f53faa08189af2ab 🚀
</commit_message>
<xml_diff>
--- a/labs/ArrayOperations/index.docx
+++ b/labs/ArrayOperations/index.docx
@@ -40,7 +40,7 @@
         <w:pStyle w:val="Date"/>
       </w:pPr>
       <w:r>
-        <w:t xml:space="preserve">October  10, 2021 (07:03:40 PM)</w:t>
+        <w:t xml:space="preserve">October  11, 2021 (10:26:58 PM)</w:t>
       </w:r>
     </w:p>
     <w:sdt>
@@ -587,7 +587,7 @@
         <w:pStyle w:val="Compact"/>
       </w:pPr>
       <w:r>
-        <w:t xml:space="preserve">Count the sum of all</w:t>
+        <w:t xml:space="preserve">Calculate the sum of all</w:t>
       </w:r>
       <w:r>
         <w:t xml:space="preserve"> </w:t>

</xml_diff>

<commit_message>
Deploying to gh-pages from @ csci-1301/csci-1301.github.io@a6fff872679af9c593a1157d3d6493172f54b726 🚀
</commit_message>
<xml_diff>
--- a/labs/ArrayOperations/index.docx
+++ b/labs/ArrayOperations/index.docx
@@ -40,7 +40,7 @@
         <w:pStyle w:val="Date"/>
       </w:pPr>
       <w:r>
-        <w:t xml:space="preserve">October  11, 2021 (10:26:58 PM)</w:t>
+        <w:t xml:space="preserve">October  12, 2021 (01:47:40 AM)</w:t>
       </w:r>
     </w:p>
     <w:sdt>
@@ -1850,7 +1850,34 @@
         <w:pStyle w:val="Compact"/>
       </w:pPr>
       <w:r>
-        <w:t xml:space="preserve">What is the first value that occurs in both arrays, searching from left to right? If none is found, display</w:t>
+        <w:t xml:space="preserve">What is the first value of the array</w:t>
+      </w:r>
+      <w:r>
+        <w:t xml:space="preserve"> </w:t>
+      </w:r>
+      <w:r>
+        <w:rPr>
+          <w:rStyle w:val="NormalTok"/>
+        </w:rPr>
+        <w:t xml:space="preserve">chars1</w:t>
+      </w:r>
+      <w:r>
+        <w:t xml:space="preserve"> </w:t>
+      </w:r>
+      <w:r>
+        <w:t xml:space="preserve">that also occurs in the second array</w:t>
+      </w:r>
+      <w:r>
+        <w:t xml:space="preserve"> </w:t>
+      </w:r>
+      <w:r>
+        <w:rPr>
+          <w:rStyle w:val="NormalTok"/>
+        </w:rPr>
+        <w:t xml:space="preserve">chars2</w:t>
+      </w:r>
+      <w:r>
+        <w:t xml:space="preserve">, searching from left to right? If none is found, display</w:t>
       </w:r>
       <w:r>
         <w:t xml:space="preserve"> </w:t>

</xml_diff>

<commit_message>
Deploying to gh-pages from @ csci-1301/csci-1301.github.io@dd2230c79b8717da3f3645f6c4706cffd6807089 🚀
</commit_message>
<xml_diff>
--- a/labs/ArrayOperations/index.docx
+++ b/labs/ArrayOperations/index.docx
@@ -40,7 +40,7 @@
         <w:pStyle w:val="Date"/>
       </w:pPr>
       <w:r>
-        <w:t xml:space="preserve">November   8, 2021 (07:04:34 PM)</w:t>
+        <w:t xml:space="preserve">November  15, 2021 (09:14:21 PM)</w:t>
       </w:r>
     </w:p>
     <w:sdt>
@@ -506,7 +506,7 @@
         <w:pStyle w:val="FirstParagraph"/>
       </w:pPr>
       <w:r>
-        <w:t xml:space="preserve">After declaring and initializing</w:t>
+        <w:t xml:space="preserve">After declaring and initializing the</w:t>
       </w:r>
       <w:r>
         <w:t xml:space="preserve"> </w:t>
@@ -533,7 +533,7 @@
         <w:pStyle w:val="Compact"/>
       </w:pPr>
       <w:r>
-        <w:t xml:space="preserve">Display every value left to right</w:t>
+        <w:t xml:space="preserve">Display every value in order, left to right</w:t>
       </w:r>
     </w:p>
     <w:p>
@@ -545,7 +545,7 @@
         <w:pStyle w:val="Compact"/>
       </w:pPr>
       <w:r>
-        <w:t xml:space="preserve">Display every value at even indices (skip odd indices)</w:t>
+        <w:t xml:space="preserve">Display every value at an even index (skip odd indices)</w:t>
       </w:r>
     </w:p>
     <w:p>
@@ -575,7 +575,7 @@
         <w:pStyle w:val="FirstParagraph"/>
       </w:pPr>
       <w:r>
-        <w:t xml:space="preserve">Next, write statements that provide answers to following questions:</w:t>
+        <w:t xml:space="preserve">Next, write statements that do the following:</w:t>
       </w:r>
     </w:p>
     <w:p>
@@ -587,7 +587,7 @@
         <w:pStyle w:val="Compact"/>
       </w:pPr>
       <w:r>
-        <w:t xml:space="preserve">Calculate the sum of all</w:t>
+        <w:t xml:space="preserve">Calculate the sum of all numbers in</w:t>
       </w:r>
       <w:r>
         <w:t xml:space="preserve"> </w:t>
@@ -599,10 +599,7 @@
         <w:t xml:space="preserve">numbers</w:t>
       </w:r>
       <w:r>
-        <w:t xml:space="preserve"> </w:t>
-      </w:r>
-      <w:r>
-        <w:t xml:space="preserve">then display the result. (The expected answer is 102)</w:t>
+        <w:t xml:space="preserve">, then display the result. (The expected answer is 102)</w:t>
       </w:r>
     </w:p>
     <w:p>
@@ -659,7 +656,7 @@
         <w:pStyle w:val="FirstParagraph"/>
       </w:pPr>
       <w:r>
-        <w:t xml:space="preserve">Now implement statements to answer following questions:</w:t>
+        <w:t xml:space="preserve">Now implement statements to answer the following questions:</w:t>
       </w:r>
     </w:p>
     <w:p>
@@ -687,7 +684,7 @@
         <w:t xml:space="preserve"> </w:t>
       </w:r>
       <w:r>
-        <w:t xml:space="preserve">of first</w:t>
+        <w:t xml:space="preserve">of the first</w:t>
       </w:r>
       <w:r>
         <w:t xml:space="preserve"> </w:t>
@@ -778,7 +775,7 @@
         <w:t xml:space="preserve"> </w:t>
       </w:r>
       <w:r>
-        <w:t xml:space="preserve">the solution still works even if the values in</w:t>
+        <w:t xml:space="preserve">the solution still works even if the values in the</w:t>
       </w:r>
       <w:r>
         <w:t xml:space="preserve"> </w:t>
@@ -801,7 +798,7 @@
         <w:pStyle w:val="BodyText"/>
       </w:pPr>
       <w:r>
-        <w:t xml:space="preserve">To test your program, go back to the beginning where you declared</w:t>
+        <w:t xml:space="preserve">To test your program, go back to the beginning where you declared the</w:t>
       </w:r>
       <w:r>
         <w:t xml:space="preserve"> </w:t>
@@ -1095,7 +1092,7 @@
         <w:pStyle w:val="BodyText"/>
       </w:pPr>
       <w:r>
-        <w:t xml:space="preserve">Check that you obtain expected values:</w:t>
+        <w:t xml:space="preserve">Check that you obtain the expected values:</w:t>
       </w:r>
     </w:p>
     <w:p>
@@ -1823,7 +1820,7 @@
         <w:pStyle w:val="Compact"/>
       </w:pPr>
       <w:r>
-        <w:t xml:space="preserve">Does value</w:t>
+        <w:t xml:space="preserve">Does the value</w:t>
       </w:r>
       <w:r>
         <w:t xml:space="preserve"> </w:t>
@@ -1945,7 +1942,7 @@
         <w:pStyle w:val="Compact"/>
       </w:pPr>
       <w:r>
-        <w:t xml:space="preserve">first value that occurs in both arrays -&gt;</w:t>
+        <w:t xml:space="preserve">First value that occurs in both arrays -&gt;</w:t>
       </w:r>
       <w:r>
         <w:t xml:space="preserve"> </w:t>
@@ -2424,7 +2421,7 @@
         <w:pStyle w:val="Compact"/>
       </w:pPr>
       <w:r>
-        <w:t xml:space="preserve">first value that occurs in both arrays -&gt;</w:t>
+        <w:t xml:space="preserve">First value that occurs in both arrays -&gt;</w:t>
       </w:r>
       <w:r>
         <w:t xml:space="preserve"> </w:t>
@@ -2447,7 +2444,23 @@
         <w:t xml:space="preserve"> </w:t>
       </w:r>
       <w:r>
-        <w:t xml:space="preserve">review your program and try to determine how to write a solution that works for *any* two char arrays.</w:t>
+        <w:t xml:space="preserve">review your program and try to determine how to write a solution that works for</w:t>
+      </w:r>
+      <w:r>
+        <w:t xml:space="preserve"> </w:t>
+      </w:r>
+      <w:r>
+        <w:rPr>
+          <w:iCs/>
+          <w:i/>
+        </w:rPr>
+        <w:t xml:space="preserve">any</w:t>
+      </w:r>
+      <w:r>
+        <w:t xml:space="preserve"> </w:t>
+      </w:r>
+      <w:r>
+        <w:t xml:space="preserve">two char arrays.</w:t>
       </w:r>
     </w:p>
     <w:bookmarkEnd w:id="26"/>
@@ -3028,7 +3041,22 @@
         <w:pStyle w:val="FirstParagraph"/>
       </w:pPr>
       <w:r>
-        <w:t xml:space="preserve">Do not use built-in array methods.</w:t>
+        <w:t xml:space="preserve">Do not use built-in array methods from the</w:t>
+      </w:r>
+      <w:r>
+        <w:t xml:space="preserve"> </w:t>
+      </w:r>
+      <w:r>
+        <w:rPr>
+          <w:rStyle w:val="NormalTok"/>
+        </w:rPr>
+        <w:t xml:space="preserve">Array</w:t>
+      </w:r>
+      <w:r>
+        <w:t xml:space="preserve"> </w:t>
+      </w:r>
+      <w:r>
+        <w:t xml:space="preserve">class.</w:t>
       </w:r>
     </w:p>
     <w:bookmarkEnd w:id="27"/>

</xml_diff>